<commit_message>
Update Dev Setup Notes
</commit_message>
<xml_diff>
--- a/DevDocs/Dev Setup Notes.docx
+++ b/DevDocs/Dev Setup Notes.docx
@@ -15,93 +15,53 @@
       <w:pPr>
         <w:pStyle w:val="Heading2"/>
       </w:pPr>
-      <w:proofErr w:type="spellStart"/>
-      <w:r>
-        <w:t>GitHub</w:t>
-      </w:r>
-      <w:proofErr w:type="spellEnd"/>
-      <w:r>
-        <w:t xml:space="preserve"> Repository:</w:t>
-      </w:r>
-    </w:p>
+      <w:r>
+        <w:t>Links</w:t>
+      </w:r>
+    </w:p>
+    <w:p/>
     <w:p>
       <w:hyperlink r:id="rId4" w:history="1">
+        <w:proofErr w:type="spellStart"/>
         <w:r>
           <w:rPr>
             <w:rStyle w:val="Hyperlink"/>
           </w:rPr>
-          <w:t>https://github.com/phillipbess/Greyhound-Rescue/tree/master/DevDocs</w:t>
+          <w:t>GitHub</w:t>
         </w:r>
-      </w:hyperlink>
-    </w:p>
-    <w:p/>
-    <w:p>
-      <w:pPr>
-        <w:pStyle w:val="Heading2"/>
-      </w:pPr>
-      <w:r>
-        <w:t>Development Environment Setup Process</w:t>
-      </w:r>
-    </w:p>
-    <w:p/>
-    <w:p>
-      <w:pPr>
-        <w:rPr>
-          <w:b/>
-        </w:rPr>
-      </w:pPr>
-      <w:r>
-        <w:rPr>
-          <w:b/>
-        </w:rPr>
-        <w:t xml:space="preserve">Setup </w:t>
-      </w:r>
-      <w:proofErr w:type="spellStart"/>
-      <w:r>
-        <w:rPr>
-          <w:b/>
-        </w:rPr>
-        <w:t>GitHub</w:t>
-      </w:r>
-      <w:proofErr w:type="spellEnd"/>
-    </w:p>
-    <w:p/>
-    <w:p>
-      <w:pPr>
-        <w:rPr>
-          <w:b/>
-        </w:rPr>
-      </w:pPr>
-      <w:r>
-        <w:rPr>
-          <w:b/>
-        </w:rPr>
-        <w:t>Setup Tomcat</w:t>
-      </w:r>
-    </w:p>
-    <w:p>
-      <w:hyperlink r:id="rId5" w:history="1">
+        <w:proofErr w:type="spellEnd"/>
         <w:r>
           <w:rPr>
             <w:rStyle w:val="Hyperlink"/>
           </w:rPr>
-          <w:t>http://tomcat.apache.org/download-70.cgi</w:t>
+          <w:t xml:space="preserve"> Repository</w:t>
         </w:r>
       </w:hyperlink>
     </w:p>
-    <w:p>
-      <w:r>
-        <w:t xml:space="preserve">Unzip to c-drive.  Should be in directory such as: </w:t>
-      </w:r>
-      <w:r>
-        <w:rPr>
-          <w:rFonts w:ascii="Courier New" w:hAnsi="Courier New" w:cs="Courier New"/>
-        </w:rPr>
-        <w:t>“c:\apache-tomcat-7.0.50”</w:t>
-      </w:r>
-    </w:p>
     <w:p/>
     <w:p>
+      <w:hyperlink r:id="rId5" w:history="1">
+        <w:proofErr w:type="spellStart"/>
+        <w:r>
+          <w:rPr>
+            <w:rStyle w:val="Hyperlink"/>
+          </w:rPr>
+          <w:t>JetBrains</w:t>
+        </w:r>
+        <w:proofErr w:type="spellEnd"/>
+      </w:hyperlink>
+    </w:p>
+    <w:p/>
+    <w:p>
+      <w:pPr>
+        <w:pStyle w:val="Heading2"/>
+      </w:pPr>
+      <w:r>
+        <w:t>Development Environment Setup Process</w:t>
+      </w:r>
+    </w:p>
+    <w:p/>
+    <w:p>
       <w:pPr>
         <w:rPr>
           <w:b/>
@@ -113,81 +73,227 @@
         </w:rPr>
         <w:t xml:space="preserve">Setup </w:t>
       </w:r>
-      <w:r>
-        <w:rPr>
-          <w:b/>
-        </w:rPr>
-        <w:t xml:space="preserve">JEE </w:t>
-      </w:r>
-      <w:r>
-        <w:rPr>
-          <w:b/>
-        </w:rPr>
-        <w:t>Eclipse</w:t>
-      </w:r>
-      <w:r>
-        <w:rPr>
-          <w:b/>
-        </w:rPr>
-        <w:t xml:space="preserve"> (</w:t>
-      </w:r>
       <w:proofErr w:type="spellStart"/>
       <w:r>
         <w:rPr>
           <w:b/>
         </w:rPr>
-        <w:t>Kepler</w:t>
+        <w:t>GitHub</w:t>
       </w:r>
       <w:proofErr w:type="spellEnd"/>
-      <w:r>
-        <w:rPr>
-          <w:b/>
-        </w:rPr>
-        <w:t>, v</w:t>
-      </w:r>
-      <w:r>
-        <w:rPr>
-          <w:b/>
-        </w:rPr>
-        <w:t>ersion 4.3.1 at this time</w:t>
-      </w:r>
-      <w:r>
-        <w:rPr>
-          <w:b/>
-        </w:rPr>
-        <w:t>)</w:t>
-      </w:r>
-    </w:p>
-    <w:p>
+    </w:p>
+    <w:p/>
+    <w:p>
+      <w:pPr>
+        <w:rPr>
+          <w:b/>
+        </w:rPr>
+      </w:pPr>
+      <w:r>
+        <w:rPr>
+          <w:b/>
+        </w:rPr>
+        <w:t>Setup Tomcat</w:t>
+      </w:r>
+    </w:p>
+    <w:p>
+      <w:pPr>
+        <w:rPr>
+          <w:sz w:val="20"/>
+          <w:szCs w:val="20"/>
+        </w:rPr>
+      </w:pPr>
       <w:hyperlink r:id="rId6" w:history="1">
         <w:r>
           <w:rPr>
             <w:rStyle w:val="Hyperlink"/>
+            <w:sz w:val="20"/>
+            <w:szCs w:val="20"/>
+          </w:rPr>
+          <w:t>http://tomcat.apache.org/download-70.cgi</w:t>
+        </w:r>
+      </w:hyperlink>
+    </w:p>
+    <w:p>
+      <w:pPr>
+        <w:rPr>
+          <w:sz w:val="20"/>
+          <w:szCs w:val="20"/>
+        </w:rPr>
+      </w:pPr>
+      <w:r>
+        <w:rPr>
+          <w:sz w:val="20"/>
+          <w:szCs w:val="20"/>
+        </w:rPr>
+        <w:t xml:space="preserve">Unzip to c-drive.  Should be in directory such as: </w:t>
+      </w:r>
+      <w:r>
+        <w:rPr>
+          <w:rFonts w:ascii="Courier New" w:hAnsi="Courier New" w:cs="Courier New"/>
+          <w:sz w:val="20"/>
+          <w:szCs w:val="20"/>
+        </w:rPr>
+        <w:t>“c:\apache-tomcat-7.0.50”</w:t>
+      </w:r>
+    </w:p>
+    <w:p/>
+    <w:p>
+      <w:pPr>
+        <w:rPr>
+          <w:b/>
+        </w:rPr>
+      </w:pPr>
+      <w:r>
+        <w:rPr>
+          <w:b/>
+        </w:rPr>
+        <w:t xml:space="preserve">Setup </w:t>
+      </w:r>
+      <w:r>
+        <w:rPr>
+          <w:b/>
+        </w:rPr>
+        <w:t xml:space="preserve">JEE </w:t>
+      </w:r>
+      <w:r>
+        <w:rPr>
+          <w:b/>
+        </w:rPr>
+        <w:t>Eclipse</w:t>
+      </w:r>
+      <w:r>
+        <w:rPr>
+          <w:b/>
+        </w:rPr>
+        <w:t xml:space="preserve"> (</w:t>
+      </w:r>
+      <w:proofErr w:type="spellStart"/>
+      <w:r>
+        <w:rPr>
+          <w:b/>
+        </w:rPr>
+        <w:t>Kepler</w:t>
+      </w:r>
+      <w:proofErr w:type="spellEnd"/>
+      <w:r>
+        <w:rPr>
+          <w:b/>
+        </w:rPr>
+        <w:t>, v</w:t>
+      </w:r>
+      <w:r>
+        <w:rPr>
+          <w:b/>
+        </w:rPr>
+        <w:t>ersion 4.3.1 at this time</w:t>
+      </w:r>
+      <w:r>
+        <w:rPr>
+          <w:b/>
+        </w:rPr>
+        <w:t>)</w:t>
+      </w:r>
+    </w:p>
+    <w:p>
+      <w:pPr>
+        <w:rPr>
+          <w:sz w:val="20"/>
+          <w:szCs w:val="20"/>
+        </w:rPr>
+      </w:pPr>
+      <w:hyperlink r:id="rId7" w:history="1">
+        <w:r>
+          <w:rPr>
+            <w:rStyle w:val="Hyperlink"/>
+            <w:sz w:val="20"/>
+            <w:szCs w:val="20"/>
           </w:rPr>
           <w:t>http://www.eclipse.org/downloads/download.php?file=/technology/epp/downloads/release/kepler/R/eclipse-jee-kepler-R-win32-x86_64.zip&amp;mirror_id=337</w:t>
         </w:r>
       </w:hyperlink>
     </w:p>
+    <w:p>
+      <w:pPr>
+        <w:rPr>
+          <w:sz w:val="20"/>
+          <w:szCs w:val="20"/>
+        </w:rPr>
+      </w:pPr>
+    </w:p>
+    <w:p>
+      <w:pPr>
+        <w:rPr>
+          <w:sz w:val="20"/>
+          <w:szCs w:val="20"/>
+        </w:rPr>
+      </w:pPr>
+      <w:r>
+        <w:rPr>
+          <w:sz w:val="20"/>
+          <w:szCs w:val="20"/>
+        </w:rPr>
+        <w:t>Check for updates after installing</w:t>
+      </w:r>
+      <w:r>
+        <w:rPr>
+          <w:sz w:val="20"/>
+          <w:szCs w:val="20"/>
+        </w:rPr>
+        <w:t xml:space="preserve"> (</w:t>
+      </w:r>
+      <w:r>
+        <w:rPr>
+          <w:sz w:val="20"/>
+          <w:szCs w:val="20"/>
+        </w:rPr>
+        <w:t>H</w:t>
+      </w:r>
+      <w:r>
+        <w:rPr>
+          <w:sz w:val="20"/>
+          <w:szCs w:val="20"/>
+        </w:rPr>
+        <w:t>elp -&gt; Check For Updates)</w:t>
+      </w:r>
+      <w:r>
+        <w:rPr>
+          <w:sz w:val="20"/>
+          <w:szCs w:val="20"/>
+        </w:rPr>
+        <w:t>.</w:t>
+      </w:r>
+      <w:r>
+        <w:rPr>
+          <w:sz w:val="20"/>
+          <w:szCs w:val="20"/>
+        </w:rPr>
+        <w:t xml:space="preserve">  </w:t>
+      </w:r>
+      <w:r>
+        <w:rPr>
+          <w:sz w:val="20"/>
+          <w:szCs w:val="20"/>
+        </w:rPr>
+        <w:t>Note, when launching Eclipse, specify “Greyhound Rescue” as the workspace</w:t>
+      </w:r>
+      <w:r>
+        <w:rPr>
+          <w:sz w:val="20"/>
+          <w:szCs w:val="20"/>
+        </w:rPr>
+        <w:t xml:space="preserve"> directory</w:t>
+      </w:r>
+      <w:r>
+        <w:rPr>
+          <w:sz w:val="20"/>
+          <w:szCs w:val="20"/>
+        </w:rPr>
+        <w:t>.</w:t>
+      </w:r>
+    </w:p>
     <w:p/>
     <w:p>
-      <w:r>
-        <w:t>Check for updates after installing.</w:t>
-      </w:r>
-      <w:r>
-        <w:t xml:space="preserve">  </w:t>
-      </w:r>
-      <w:r>
-        <w:t>Note, when launching Eclipse, specify “Greyhound Rescue” as the workspace</w:t>
-      </w:r>
-      <w:r>
-        <w:t xml:space="preserve"> directory</w:t>
-      </w:r>
-      <w:r>
-        <w:t>.</w:t>
-      </w:r>
-    </w:p>
-    <w:p/>
-    <w:p>
       <w:pPr>
         <w:rPr>
           <w:b/>
@@ -235,23 +341,43 @@
       </w:r>
     </w:p>
     <w:p>
-      <w:hyperlink r:id="rId7" w:history="1">
+      <w:pPr>
+        <w:rPr>
+          <w:sz w:val="20"/>
+          <w:szCs w:val="20"/>
+        </w:rPr>
+      </w:pPr>
+      <w:hyperlink r:id="rId8" w:history="1">
         <w:r>
           <w:rPr>
             <w:rStyle w:val="Hyperlink"/>
+            <w:sz w:val="20"/>
+            <w:szCs w:val="20"/>
           </w:rPr>
           <w:t>http://www.eclipse.org/egit/</w:t>
         </w:r>
       </w:hyperlink>
     </w:p>
     <w:p>
-      <w:r>
+      <w:pPr>
+        <w:rPr>
+          <w:sz w:val="20"/>
+          <w:szCs w:val="20"/>
+        </w:rPr>
+      </w:pPr>
+      <w:r>
+        <w:rPr>
+          <w:sz w:val="20"/>
+          <w:szCs w:val="20"/>
+        </w:rPr>
         <w:t xml:space="preserve">Update Site: </w:t>
       </w:r>
-      <w:hyperlink r:id="rId8" w:history="1">
+      <w:hyperlink r:id="rId9" w:history="1">
         <w:r>
           <w:rPr>
             <w:rStyle w:val="Hyperlink"/>
+            <w:sz w:val="20"/>
+            <w:szCs w:val="20"/>
           </w:rPr>
           <w:t>http://download.eclipse.org/egit/updates</w:t>
         </w:r>
@@ -1073,6 +1199,18 @@
     <w:rsid w:val="00FC4D85"/>
     <w:rPr>
       <w:color w:val="0000FF" w:themeColor="hyperlink"/>
+      <w:u w:val="single"/>
+    </w:rPr>
+  </w:style>
+  <w:style w:type="character" w:styleId="FollowedHyperlink">
+    <w:name w:val="FollowedHyperlink"/>
+    <w:basedOn w:val="DefaultParagraphFont"/>
+    <w:uiPriority w:val="99"/>
+    <w:semiHidden/>
+    <w:unhideWhenUsed/>
+    <w:rsid w:val="00B56DEE"/>
+    <w:rPr>
+      <w:color w:val="800080" w:themeColor="followedHyperlink"/>
       <w:u w:val="single"/>
     </w:rPr>
   </w:style>

</xml_diff>

<commit_message>
Added a Model project that contains a basic working entity model using Eclipselink as the JPA provider. Created a basic schema for persisting entities.
</commit_message>
<xml_diff>
--- a/DevDocs/Dev Setup Notes.docx
+++ b/DevDocs/Dev Setup Notes.docx
@@ -22,33 +22,23 @@
     <w:p/>
     <w:p>
       <w:hyperlink r:id="rId4" w:history="1">
-        <w:proofErr w:type="spellStart"/>
         <w:r>
           <w:rPr>
             <w:rStyle w:val="Hyperlink"/>
           </w:rPr>
-          <w:t>GitHub</w:t>
-        </w:r>
-        <w:proofErr w:type="spellEnd"/>
-        <w:r>
-          <w:rPr>
-            <w:rStyle w:val="Hyperlink"/>
-          </w:rPr>
-          <w:t xml:space="preserve"> Repository</w:t>
+          <w:t>GitHub Repository</w:t>
         </w:r>
       </w:hyperlink>
     </w:p>
     <w:p/>
     <w:p>
       <w:hyperlink r:id="rId5" w:history="1">
-        <w:proofErr w:type="spellStart"/>
         <w:r>
           <w:rPr>
             <w:rStyle w:val="Hyperlink"/>
           </w:rPr>
           <w:t>JetBrains</w:t>
         </w:r>
-        <w:proofErr w:type="spellEnd"/>
       </w:hyperlink>
     </w:p>
     <w:p/>
@@ -71,16 +61,8 @@
         <w:rPr>
           <w:b/>
         </w:rPr>
-        <w:t xml:space="preserve">Setup </w:t>
-      </w:r>
-      <w:proofErr w:type="spellStart"/>
-      <w:r>
-        <w:rPr>
-          <w:b/>
-        </w:rPr>
-        <w:t>GitHub</w:t>
-      </w:r>
-      <w:proofErr w:type="spellEnd"/>
+        <w:t>Setup GitHub</w:t>
+      </w:r>
     </w:p>
     <w:p/>
     <w:p>
@@ -168,19 +150,11 @@
         </w:rPr>
         <w:t xml:space="preserve"> (</w:t>
       </w:r>
-      <w:proofErr w:type="spellStart"/>
-      <w:r>
-        <w:rPr>
-          <w:b/>
-        </w:rPr>
-        <w:t>Kepler</w:t>
-      </w:r>
-      <w:proofErr w:type="spellEnd"/>
-      <w:r>
-        <w:rPr>
-          <w:b/>
-        </w:rPr>
-        <w:t>, v</w:t>
+      <w:r>
+        <w:rPr>
+          <w:b/>
+        </w:rPr>
+        <w:t>Kepler, v</w:t>
       </w:r>
       <w:r>
         <w:rPr>
@@ -311,28 +285,18 @@
         </w:rPr>
         <w:t xml:space="preserve">Eclipse </w:t>
       </w:r>
-      <w:proofErr w:type="spellStart"/>
       <w:r>
         <w:rPr>
           <w:b/>
         </w:rPr>
         <w:t>EGit</w:t>
       </w:r>
-      <w:proofErr w:type="spellEnd"/>
-      <w:r>
-        <w:rPr>
-          <w:b/>
-        </w:rPr>
-        <w:t xml:space="preserve"> </w:t>
-      </w:r>
-      <w:proofErr w:type="spellStart"/>
-      <w:r>
-        <w:rPr>
-          <w:b/>
-        </w:rPr>
-        <w:t>Plugin</w:t>
-      </w:r>
-      <w:proofErr w:type="spellEnd"/>
+      <w:r>
+        <w:rPr>
+          <w:b/>
+        </w:rPr>
+        <w:t xml:space="preserve"> Plugin</w:t>
+      </w:r>
       <w:r>
         <w:rPr>
           <w:b/>
@@ -394,16 +358,55 @@
         <w:rPr>
           <w:b/>
         </w:rPr>
-        <w:t xml:space="preserve">Setup </w:t>
-      </w:r>
-      <w:proofErr w:type="spellStart"/>
-      <w:r>
-        <w:rPr>
-          <w:b/>
-        </w:rPr>
-        <w:t>MySql</w:t>
-      </w:r>
-      <w:proofErr w:type="spellEnd"/>
+        <w:t>Setup Greyhound Rescue Project in Eclipse</w:t>
+      </w:r>
+    </w:p>
+    <w:p>
+      <w:r>
+        <w:t>Update tomcat-users.xml File.  Add:</w:t>
+      </w:r>
+    </w:p>
+    <w:p>
+      <w:pPr>
+        <w:ind w:left="720"/>
+        <w:rPr>
+          <w:rFonts w:ascii="Courier New" w:hAnsi="Courier New" w:cs="Courier New"/>
+          <w:sz w:val="20"/>
+          <w:szCs w:val="20"/>
+        </w:rPr>
+      </w:pPr>
+      <w:r>
+        <w:rPr>
+          <w:rFonts w:ascii="Courier New" w:hAnsi="Courier New" w:cs="Courier New"/>
+          <w:sz w:val="20"/>
+          <w:szCs w:val="20"/>
+        </w:rPr>
+        <w:t>&lt;role rolename="petManager"/&gt;</w:t>
+      </w:r>
+      <w:r>
+        <w:rPr>
+          <w:rFonts w:ascii="Courier New" w:hAnsi="Courier New" w:cs="Courier New"/>
+          <w:sz w:val="20"/>
+          <w:szCs w:val="20"/>
+        </w:rPr>
+        <w:br/>
+        <w:t>&lt;user username="user1" password="password" roles="petManager"/&gt;</w:t>
+      </w:r>
+    </w:p>
+    <w:p/>
+    <w:p/>
+    <w:p>
+      <w:pPr>
+        <w:rPr>
+          <w:b/>
+        </w:rPr>
+      </w:pPr>
+      <w:r>
+        <w:rPr>
+          <w:b/>
+        </w:rPr>
+        <w:t>Setup MySql</w:t>
+      </w:r>
       <w:r>
         <w:rPr>
           <w:b/>
@@ -418,7 +421,6 @@
         </w:rPr>
       </w:pPr>
     </w:p>
-    <w:p/>
     <w:p/>
     <w:sectPr>
       <w:pgSz w:w="12240" w:h="15840"/>

</xml_diff>

<commit_message>
Documented process for setting up the Greyhound-Rescue project in Eclipse.
</commit_message>
<xml_diff>
--- a/DevDocs/Dev Setup Notes.docx
+++ b/DevDocs/Dev Setup Notes.docx
@@ -21,24 +21,34 @@
     </w:p>
     <w:p/>
     <w:p>
-      <w:hyperlink r:id="rId4" w:history="1">
+      <w:hyperlink r:id="rId5" w:history="1">
+        <w:proofErr w:type="spellStart"/>
         <w:r>
           <w:rPr>
             <w:rStyle w:val="Hyperlink"/>
           </w:rPr>
-          <w:t>GitHub Repository</w:t>
+          <w:t>GitHub</w:t>
+        </w:r>
+        <w:proofErr w:type="spellEnd"/>
+        <w:r>
+          <w:rPr>
+            <w:rStyle w:val="Hyperlink"/>
+          </w:rPr>
+          <w:t xml:space="preserve"> Repository</w:t>
         </w:r>
       </w:hyperlink>
     </w:p>
     <w:p/>
     <w:p>
-      <w:hyperlink r:id="rId5" w:history="1">
+      <w:hyperlink r:id="rId6" w:history="1">
+        <w:proofErr w:type="spellStart"/>
         <w:r>
           <w:rPr>
             <w:rStyle w:val="Hyperlink"/>
           </w:rPr>
           <w:t>JetBrains</w:t>
         </w:r>
+        <w:proofErr w:type="spellEnd"/>
       </w:hyperlink>
     </w:p>
     <w:p/>
@@ -61,8 +71,16 @@
         <w:rPr>
           <w:b/>
         </w:rPr>
-        <w:t>Setup GitHub</w:t>
-      </w:r>
+        <w:t xml:space="preserve">Setup </w:t>
+      </w:r>
+      <w:proofErr w:type="spellStart"/>
+      <w:r>
+        <w:rPr>
+          <w:b/>
+        </w:rPr>
+        <w:t>GitHub</w:t>
+      </w:r>
+      <w:proofErr w:type="spellEnd"/>
     </w:p>
     <w:p/>
     <w:p>
@@ -85,7 +103,7 @@
           <w:szCs w:val="20"/>
         </w:rPr>
       </w:pPr>
-      <w:hyperlink r:id="rId6" w:history="1">
+      <w:hyperlink r:id="rId7" w:history="1">
         <w:r>
           <w:rPr>
             <w:rStyle w:val="Hyperlink"/>
@@ -150,11 +168,19 @@
         </w:rPr>
         <w:t xml:space="preserve"> (</w:t>
       </w:r>
+      <w:proofErr w:type="spellStart"/>
       <w:r>
         <w:rPr>
           <w:b/>
         </w:rPr>
-        <w:t>Kepler, v</w:t>
+        <w:t>Kepler</w:t>
+      </w:r>
+      <w:proofErr w:type="spellEnd"/>
+      <w:r>
+        <w:rPr>
+          <w:b/>
+        </w:rPr>
+        <w:t>, v</w:t>
       </w:r>
       <w:r>
         <w:rPr>
@@ -176,7 +202,7 @@
           <w:szCs w:val="20"/>
         </w:rPr>
       </w:pPr>
-      <w:hyperlink r:id="rId7" w:history="1">
+      <w:hyperlink r:id="rId8" w:history="1">
         <w:r>
           <w:rPr>
             <w:rStyle w:val="Hyperlink"/>
@@ -279,148 +305,493 @@
         </w:rPr>
         <w:t xml:space="preserve">Setup </w:t>
       </w:r>
+      <w:proofErr w:type="spellStart"/>
       <w:r>
         <w:rPr>
           <w:b/>
         </w:rPr>
-        <w:t xml:space="preserve">Eclipse </w:t>
-      </w:r>
+        <w:t>MySql</w:t>
+      </w:r>
+      <w:proofErr w:type="spellEnd"/>
       <w:r>
         <w:rPr>
           <w:b/>
         </w:rPr>
-        <w:t>EGit</w:t>
-      </w:r>
-      <w:r>
+        <w:t xml:space="preserve"> (steps for this forthcoming)</w:t>
+      </w:r>
+    </w:p>
+    <w:p/>
+    <w:p/>
+    <w:p>
+      <w:pPr>
         <w:rPr>
           <w:b/>
         </w:rPr>
-        <w:t xml:space="preserve"> Plugin</w:t>
-      </w:r>
-      <w:r>
-        <w:rPr>
+      </w:pPr>
+    </w:p>
+    <w:p>
+      <w:pPr>
+        <w:spacing w:after="200" w:line="276" w:lineRule="auto"/>
+        <w:rPr>
+          <w:rFonts w:asciiTheme="majorHAnsi" w:eastAsiaTheme="majorEastAsia" w:hAnsiTheme="majorHAnsi" w:cstheme="majorBidi"/>
           <w:b/>
-        </w:rPr>
-        <w:t xml:space="preserve"> (optional)</w:t>
-      </w:r>
-    </w:p>
-    <w:p>
-      <w:pPr>
-        <w:rPr>
-          <w:sz w:val="20"/>
-          <w:szCs w:val="20"/>
-        </w:rPr>
-      </w:pPr>
-      <w:hyperlink r:id="rId8" w:history="1">
-        <w:r>
-          <w:rPr>
-            <w:rStyle w:val="Hyperlink"/>
-            <w:sz w:val="20"/>
-            <w:szCs w:val="20"/>
-          </w:rPr>
-          <w:t>http://www.eclipse.org/egit/</w:t>
-        </w:r>
-      </w:hyperlink>
-    </w:p>
-    <w:p>
-      <w:pPr>
-        <w:rPr>
-          <w:sz w:val="20"/>
-          <w:szCs w:val="20"/>
-        </w:rPr>
-      </w:pPr>
-      <w:r>
-        <w:rPr>
-          <w:sz w:val="20"/>
-          <w:szCs w:val="20"/>
-        </w:rPr>
-        <w:t xml:space="preserve">Update Site: </w:t>
+          <w:bCs/>
+          <w:kern w:val="32"/>
+          <w:sz w:val="32"/>
+          <w:szCs w:val="32"/>
+        </w:rPr>
+      </w:pPr>
+      <w:r>
+        <w:br w:type="page"/>
+      </w:r>
+    </w:p>
+    <w:p>
+      <w:pPr>
+        <w:pStyle w:val="Heading1"/>
+      </w:pPr>
+      <w:bookmarkStart w:id="0" w:name="OLE_LINK1"/>
+      <w:bookmarkStart w:id="1" w:name="OLE_LINK2"/>
+      <w:bookmarkStart w:id="2" w:name="OLE_LINK3"/>
+      <w:r>
+        <w:lastRenderedPageBreak/>
+        <w:t>Setup Eclipse Workspace and Working Directory</w:t>
+      </w:r>
+    </w:p>
+    <w:p>
+      <w:pPr>
+        <w:pStyle w:val="ListParagraph"/>
+        <w:numPr>
+          <w:ilvl w:val="0"/>
+          <w:numId w:val="1"/>
+        </w:numPr>
+      </w:pPr>
+      <w:r>
+        <w:t>Create a new directory to be used as the Eclipse workspace for Greyhound-Rescue.  For example, create a folder named ‘c:\dev\projects\</w:t>
+      </w:r>
+      <w:r>
+        <w:t>Greyhound-RescueWkSpace</w:t>
+      </w:r>
+      <w:r>
+        <w:t>’.</w:t>
+      </w:r>
+    </w:p>
+    <w:p>
+      <w:pPr>
+        <w:pStyle w:val="ListParagraph"/>
+        <w:numPr>
+          <w:ilvl w:val="1"/>
+          <w:numId w:val="1"/>
+        </w:numPr>
+      </w:pPr>
+      <w:r>
+        <w:t>Note, Eclipse stores its settings in the workspace directory in a ‘.metadata’ directory.  Using a different workspace directory allows all settings for the Greyhound-Rescue application to be isolated from any other applications or projects.</w:t>
+      </w:r>
+    </w:p>
+    <w:p>
+      <w:pPr>
+        <w:pStyle w:val="ListParagraph"/>
+        <w:numPr>
+          <w:ilvl w:val="0"/>
+          <w:numId w:val="1"/>
+        </w:numPr>
+      </w:pPr>
+      <w:r>
+        <w:t xml:space="preserve">Create a new directory to be used as the working directory for the Greyhound-Rescue application resources.  For example, create a </w:t>
+      </w:r>
+      <w:r>
+        <w:t xml:space="preserve">directory </w:t>
+      </w:r>
+      <w:r>
+        <w:t>named ‘c:\dev\projects\</w:t>
+      </w:r>
+      <w:r>
+        <w:t>Greyhound-Rescue</w:t>
+      </w:r>
+      <w:r>
+        <w:t>’.</w:t>
+      </w:r>
+    </w:p>
+    <w:p>
+      <w:pPr>
+        <w:pStyle w:val="ListParagraph"/>
+        <w:numPr>
+          <w:ilvl w:val="0"/>
+          <w:numId w:val="1"/>
+        </w:numPr>
+      </w:pPr>
+      <w:r>
+        <w:t>Launch Eclipse and switch</w:t>
+      </w:r>
+      <w:r>
+        <w:t xml:space="preserve"> the </w:t>
+      </w:r>
+      <w:r>
+        <w:t>workspace to the new directory that was created in step 1.</w:t>
+      </w:r>
+    </w:p>
+    <w:p>
+      <w:pPr>
+        <w:pStyle w:val="ListParagraph"/>
+        <w:numPr>
+          <w:ilvl w:val="1"/>
+          <w:numId w:val="1"/>
+        </w:numPr>
+      </w:pPr>
+      <w:r>
+        <w:t>In Eclipse</w:t>
+      </w:r>
+      <w:r>
+        <w:t xml:space="preserve">: </w:t>
+      </w:r>
+      <w:r>
+        <w:t>File-&gt; Switch Workspace -&gt; Other</w:t>
+      </w:r>
+    </w:p>
+    <w:p>
+      <w:pPr>
+        <w:pStyle w:val="ListParagraph"/>
+        <w:numPr>
+          <w:ilvl w:val="1"/>
+          <w:numId w:val="1"/>
+        </w:numPr>
+      </w:pPr>
+      <w:r>
+        <w:t xml:space="preserve">Browse to </w:t>
+      </w:r>
+      <w:r>
+        <w:t xml:space="preserve">and select the </w:t>
+      </w:r>
+      <w:r>
+        <w:t>new workspace folder.</w:t>
+      </w:r>
+    </w:p>
+    <w:p>
+      <w:pPr>
+        <w:pStyle w:val="ListParagraph"/>
+        <w:numPr>
+          <w:ilvl w:val="0"/>
+          <w:numId w:val="1"/>
+        </w:numPr>
+      </w:pPr>
+      <w:r>
+        <w:t>In Eclipse, add Apache Tomcat v7.0 as a new server runtime environment.</w:t>
+      </w:r>
+    </w:p>
+    <w:p>
+      <w:pPr>
+        <w:pStyle w:val="ListParagraph"/>
+        <w:numPr>
+          <w:ilvl w:val="1"/>
+          <w:numId w:val="1"/>
+        </w:numPr>
+      </w:pPr>
+      <w:r>
+        <w:t>Window -&gt; Preferences -&gt; Server -&gt; Runtime Environments</w:t>
+      </w:r>
+    </w:p>
+    <w:p>
+      <w:pPr>
+        <w:pStyle w:val="ListParagraph"/>
+        <w:numPr>
+          <w:ilvl w:val="1"/>
+          <w:numId w:val="1"/>
+        </w:numPr>
+      </w:pPr>
+      <w:r>
+        <w:t>Select ‘Add’</w:t>
+      </w:r>
+    </w:p>
+    <w:p>
+      <w:pPr>
+        <w:pStyle w:val="ListParagraph"/>
+        <w:numPr>
+          <w:ilvl w:val="1"/>
+          <w:numId w:val="1"/>
+        </w:numPr>
+      </w:pPr>
+      <w:r>
+        <w:t>Select ‘Apache Tomcat v7.0’</w:t>
+      </w:r>
+    </w:p>
+    <w:p>
+      <w:pPr>
+        <w:pStyle w:val="ListParagraph"/>
+        <w:numPr>
+          <w:ilvl w:val="1"/>
+          <w:numId w:val="1"/>
+        </w:numPr>
+      </w:pPr>
+      <w:r>
+        <w:t>Hit ‘Next’</w:t>
+      </w:r>
+    </w:p>
+    <w:p>
+      <w:pPr>
+        <w:pStyle w:val="ListParagraph"/>
+        <w:numPr>
+          <w:ilvl w:val="1"/>
+          <w:numId w:val="1"/>
+        </w:numPr>
+      </w:pPr>
+      <w:r>
+        <w:t xml:space="preserve">Specify the Tomcat Installation Directory.  Hit ‘Browse’ to browse to the </w:t>
+      </w:r>
+      <w:r>
+        <w:t>‘</w:t>
+      </w:r>
+      <w:r>
+        <w:t>apache-tomcat-7.</w:t>
+      </w:r>
+      <w:r>
+        <w:t>x</w:t>
+      </w:r>
+      <w:r>
+        <w:t>.</w:t>
+      </w:r>
+      <w:r>
+        <w:t>xx folder</w:t>
+      </w:r>
+      <w:r>
+        <w:t>’</w:t>
+      </w:r>
+      <w:r>
+        <w:t>.</w:t>
+      </w:r>
+    </w:p>
+    <w:p>
+      <w:pPr>
+        <w:pStyle w:val="ListParagraph"/>
+        <w:numPr>
+          <w:ilvl w:val="1"/>
+          <w:numId w:val="1"/>
+        </w:numPr>
+      </w:pPr>
+      <w:r>
+        <w:t>Hit ‘Finish’</w:t>
+      </w:r>
+    </w:p>
+    <w:p>
+      <w:pPr>
+        <w:pStyle w:val="ListParagraph"/>
+        <w:numPr>
+          <w:ilvl w:val="1"/>
+          <w:numId w:val="1"/>
+        </w:numPr>
+      </w:pPr>
+      <w:r>
+        <w:t>Hit ‘OK’</w:t>
+      </w:r>
+    </w:p>
+    <w:p>
+      <w:pPr>
+        <w:pStyle w:val="ListParagraph"/>
+        <w:numPr>
+          <w:ilvl w:val="0"/>
+          <w:numId w:val="1"/>
+        </w:numPr>
+      </w:pPr>
+      <w:r>
+        <w:t xml:space="preserve">In Eclipse, show the </w:t>
+      </w:r>
+      <w:proofErr w:type="spellStart"/>
+      <w:r>
+        <w:t>git</w:t>
+      </w:r>
+      <w:proofErr w:type="spellEnd"/>
+      <w:r>
+        <w:t xml:space="preserve"> repositories view.</w:t>
+      </w:r>
+    </w:p>
+    <w:p>
+      <w:pPr>
+        <w:pStyle w:val="ListParagraph"/>
+        <w:numPr>
+          <w:ilvl w:val="1"/>
+          <w:numId w:val="1"/>
+        </w:numPr>
+      </w:pPr>
+      <w:r>
+        <w:t xml:space="preserve">Window -&gt; Show View -&gt; Other... -&gt; </w:t>
+      </w:r>
+      <w:proofErr w:type="spellStart"/>
+      <w:r>
+        <w:t>Git</w:t>
+      </w:r>
+      <w:proofErr w:type="spellEnd"/>
+      <w:r>
+        <w:t xml:space="preserve"> -&gt; </w:t>
+      </w:r>
+      <w:proofErr w:type="spellStart"/>
+      <w:r>
+        <w:t>Git</w:t>
+      </w:r>
+      <w:proofErr w:type="spellEnd"/>
+      <w:r>
+        <w:t xml:space="preserve"> Repositories</w:t>
+      </w:r>
+    </w:p>
+    <w:p>
+      <w:pPr>
+        <w:pStyle w:val="ListParagraph"/>
+        <w:numPr>
+          <w:ilvl w:val="0"/>
+          <w:numId w:val="1"/>
+        </w:numPr>
+      </w:pPr>
+      <w:r>
+        <w:t xml:space="preserve">In the </w:t>
+      </w:r>
+      <w:proofErr w:type="spellStart"/>
+      <w:r>
+        <w:t>Git</w:t>
+      </w:r>
+      <w:proofErr w:type="spellEnd"/>
+      <w:r>
+        <w:t xml:space="preserve"> Repositories view, select ‘Clone a </w:t>
+      </w:r>
+      <w:proofErr w:type="spellStart"/>
+      <w:r>
+        <w:t>Git</w:t>
+      </w:r>
+      <w:proofErr w:type="spellEnd"/>
+      <w:r>
+        <w:t xml:space="preserve"> repository’.</w:t>
+      </w:r>
+    </w:p>
+    <w:p>
+      <w:pPr>
+        <w:pStyle w:val="ListParagraph"/>
+        <w:numPr>
+          <w:ilvl w:val="1"/>
+          <w:numId w:val="1"/>
+        </w:numPr>
+      </w:pPr>
+      <w:r>
+        <w:t xml:space="preserve">Enter </w:t>
       </w:r>
       <w:hyperlink r:id="rId9" w:history="1">
         <w:r>
           <w:rPr>
             <w:rStyle w:val="Hyperlink"/>
-            <w:sz w:val="20"/>
-            <w:szCs w:val="20"/>
           </w:rPr>
-          <w:t>http://download.eclipse.org/egit/updates</w:t>
+          <w:t>https://github.com/phillipbess/Greyhound-Rescue</w:t>
         </w:r>
       </w:hyperlink>
-    </w:p>
-    <w:p/>
-    <w:p>
-      <w:pPr>
-        <w:rPr>
-          <w:b/>
-        </w:rPr>
-      </w:pPr>
-      <w:r>
-        <w:rPr>
-          <w:b/>
-        </w:rPr>
-        <w:t>Setup Greyhound Rescue Project in Eclipse</w:t>
-      </w:r>
-    </w:p>
-    <w:p>
-      <w:r>
-        <w:t>Update tomcat-users.xml File.  Add:</w:t>
-      </w:r>
-    </w:p>
-    <w:p>
-      <w:pPr>
-        <w:ind w:left="720"/>
-        <w:rPr>
-          <w:rFonts w:ascii="Courier New" w:hAnsi="Courier New" w:cs="Courier New"/>
-          <w:sz w:val="20"/>
-          <w:szCs w:val="20"/>
-        </w:rPr>
-      </w:pPr>
-      <w:r>
-        <w:rPr>
-          <w:rFonts w:ascii="Courier New" w:hAnsi="Courier New" w:cs="Courier New"/>
-          <w:sz w:val="20"/>
-          <w:szCs w:val="20"/>
-        </w:rPr>
-        <w:t>&lt;role rolename="petManager"/&gt;</w:t>
-      </w:r>
-      <w:r>
-        <w:rPr>
-          <w:rFonts w:ascii="Courier New" w:hAnsi="Courier New" w:cs="Courier New"/>
-          <w:sz w:val="20"/>
-          <w:szCs w:val="20"/>
-        </w:rPr>
-        <w:br/>
-        <w:t>&lt;user username="user1" password="password" roles="petManager"/&gt;</w:t>
-      </w:r>
-    </w:p>
-    <w:p/>
-    <w:p/>
-    <w:p>
-      <w:pPr>
-        <w:rPr>
-          <w:b/>
-        </w:rPr>
-      </w:pPr>
-      <w:r>
-        <w:rPr>
-          <w:b/>
-        </w:rPr>
-        <w:t>Setup MySql</w:t>
-      </w:r>
-      <w:r>
-        <w:rPr>
-          <w:b/>
-        </w:rPr>
-        <w:t xml:space="preserve"> (steps for this forthcoming)</w:t>
-      </w:r>
-    </w:p>
-    <w:p>
-      <w:pPr>
-        <w:rPr>
-          <w:b/>
-        </w:rPr>
-      </w:pPr>
-    </w:p>
+      <w:r>
+        <w:t xml:space="preserve"> for the URI.</w:t>
+      </w:r>
+    </w:p>
+    <w:p>
+      <w:pPr>
+        <w:pStyle w:val="ListParagraph"/>
+        <w:numPr>
+          <w:ilvl w:val="1"/>
+          <w:numId w:val="1"/>
+        </w:numPr>
+      </w:pPr>
+      <w:r>
+        <w:t>Hit ‘Next’</w:t>
+      </w:r>
+    </w:p>
+    <w:p>
+      <w:pPr>
+        <w:pStyle w:val="ListParagraph"/>
+        <w:numPr>
+          <w:ilvl w:val="1"/>
+          <w:numId w:val="1"/>
+        </w:numPr>
+      </w:pPr>
+      <w:r>
+        <w:t>Hit ‘Next’ again</w:t>
+      </w:r>
+    </w:p>
+    <w:p>
+      <w:pPr>
+        <w:pStyle w:val="ListParagraph"/>
+        <w:numPr>
+          <w:ilvl w:val="1"/>
+          <w:numId w:val="1"/>
+        </w:numPr>
+      </w:pPr>
+      <w:r>
+        <w:t>In the local Destination dialog</w:t>
+      </w:r>
+    </w:p>
+    <w:p>
+      <w:pPr>
+        <w:pStyle w:val="ListParagraph"/>
+        <w:numPr>
+          <w:ilvl w:val="2"/>
+          <w:numId w:val="1"/>
+        </w:numPr>
+      </w:pPr>
+      <w:r>
+        <w:t>browse to the directory that was created in step two.</w:t>
+      </w:r>
+      <w:r>
+        <w:t xml:space="preserve">  This is where the project files will go.</w:t>
+      </w:r>
+    </w:p>
+    <w:p>
+      <w:pPr>
+        <w:pStyle w:val="ListParagraph"/>
+        <w:numPr>
+          <w:ilvl w:val="2"/>
+          <w:numId w:val="1"/>
+        </w:numPr>
+      </w:pPr>
+      <w:r>
+        <w:t>Select ‘Import all existing projects after clone finishes’</w:t>
+      </w:r>
+    </w:p>
+    <w:p>
+      <w:pPr>
+        <w:pStyle w:val="ListParagraph"/>
+        <w:numPr>
+          <w:ilvl w:val="1"/>
+          <w:numId w:val="1"/>
+        </w:numPr>
+      </w:pPr>
+      <w:r>
+        <w:t>Hit ‘Finish’</w:t>
+      </w:r>
+    </w:p>
+    <w:p>
+      <w:pPr>
+        <w:pStyle w:val="ListParagraph"/>
+        <w:numPr>
+          <w:ilvl w:val="0"/>
+          <w:numId w:val="1"/>
+        </w:numPr>
+        <w:ind w:left="900" w:hanging="540"/>
+      </w:pPr>
+      <w:r>
+        <w:t>At this point, all of the Greyhound-Rescue projects should have been imported and are ready for use/development.</w:t>
+      </w:r>
+    </w:p>
+    <w:p>
+      <w:pPr>
+        <w:pStyle w:val="ListParagraph"/>
+        <w:numPr>
+          <w:ilvl w:val="1"/>
+          <w:numId w:val="1"/>
+        </w:numPr>
+      </w:pPr>
+      <w:r>
+        <w:t xml:space="preserve">To test this, open the GPAGO project and navigate to the managePets.jsp file located at ‘GPAGO / </w:t>
+      </w:r>
+      <w:proofErr w:type="spellStart"/>
+      <w:r>
+        <w:t>WebContent</w:t>
+      </w:r>
+      <w:proofErr w:type="spellEnd"/>
+      <w:r>
+        <w:t xml:space="preserve"> /admin’.  Right-click on managePets.jsp and select ‘Run-As -&gt; Run On Server’.  Select the Tomcat v7.0 Server and hit ‘Finish’.  A login screen should be displayed.</w:t>
+      </w:r>
+    </w:p>
+    <w:bookmarkEnd w:id="0"/>
+    <w:bookmarkEnd w:id="1"/>
+    <w:bookmarkEnd w:id="2"/>
     <w:p/>
     <w:sectPr>
       <w:pgSz w:w="12240" w:h="15840"/>
@@ -430,6 +801,103 @@
     </w:sectPr>
   </w:body>
 </w:document>
+</file>
+
+<file path=word/numbering.xml><?xml version="1.0" encoding="utf-8"?>
+<w:numbering xmlns:ve="http://schemas.openxmlformats.org/markup-compatibility/2006" xmlns:o="urn:schemas-microsoft-com:office:office" xmlns:r="http://schemas.openxmlformats.org/officeDocument/2006/relationships" xmlns:m="http://schemas.openxmlformats.org/officeDocument/2006/math" xmlns:v="urn:schemas-microsoft-com:vml" xmlns:wp="http://schemas.openxmlformats.org/drawingml/2006/wordprocessingDrawing" xmlns:w10="urn:schemas-microsoft-com:office:word" xmlns:w="http://schemas.openxmlformats.org/wordprocessingml/2006/main" xmlns:wne="http://schemas.microsoft.com/office/word/2006/wordml">
+  <w:abstractNum w:abstractNumId="0">
+    <w:nsid w:val="0D924AC0"/>
+    <w:multiLevelType w:val="hybridMultilevel"/>
+    <w:tmpl w:val="E6C0DCF4"/>
+    <w:lvl w:ilvl="0" w:tplc="77BCCC5E">
+      <w:start w:val="1"/>
+      <w:numFmt w:val="decimal"/>
+      <w:lvlText w:val="%1.)"/>
+      <w:lvlJc w:val="left"/>
+      <w:pPr>
+        <w:ind w:left="720" w:hanging="360"/>
+      </w:pPr>
+      <w:rPr>
+        <w:rFonts w:hint="default"/>
+      </w:rPr>
+    </w:lvl>
+    <w:lvl w:ilvl="1" w:tplc="04090019">
+      <w:start w:val="1"/>
+      <w:numFmt w:val="lowerLetter"/>
+      <w:lvlText w:val="%2."/>
+      <w:lvlJc w:val="left"/>
+      <w:pPr>
+        <w:ind w:left="1440" w:hanging="360"/>
+      </w:pPr>
+    </w:lvl>
+    <w:lvl w:ilvl="2" w:tplc="0409001B">
+      <w:start w:val="1"/>
+      <w:numFmt w:val="lowerRoman"/>
+      <w:lvlText w:val="%3."/>
+      <w:lvlJc w:val="right"/>
+      <w:pPr>
+        <w:ind w:left="2160" w:hanging="180"/>
+      </w:pPr>
+    </w:lvl>
+    <w:lvl w:ilvl="3" w:tplc="0409000F" w:tentative="1">
+      <w:start w:val="1"/>
+      <w:numFmt w:val="decimal"/>
+      <w:lvlText w:val="%4."/>
+      <w:lvlJc w:val="left"/>
+      <w:pPr>
+        <w:ind w:left="2880" w:hanging="360"/>
+      </w:pPr>
+    </w:lvl>
+    <w:lvl w:ilvl="4" w:tplc="04090019" w:tentative="1">
+      <w:start w:val="1"/>
+      <w:numFmt w:val="lowerLetter"/>
+      <w:lvlText w:val="%5."/>
+      <w:lvlJc w:val="left"/>
+      <w:pPr>
+        <w:ind w:left="3600" w:hanging="360"/>
+      </w:pPr>
+    </w:lvl>
+    <w:lvl w:ilvl="5" w:tplc="0409001B" w:tentative="1">
+      <w:start w:val="1"/>
+      <w:numFmt w:val="lowerRoman"/>
+      <w:lvlText w:val="%6."/>
+      <w:lvlJc w:val="right"/>
+      <w:pPr>
+        <w:ind w:left="4320" w:hanging="180"/>
+      </w:pPr>
+    </w:lvl>
+    <w:lvl w:ilvl="6" w:tplc="0409000F" w:tentative="1">
+      <w:start w:val="1"/>
+      <w:numFmt w:val="decimal"/>
+      <w:lvlText w:val="%7."/>
+      <w:lvlJc w:val="left"/>
+      <w:pPr>
+        <w:ind w:left="5040" w:hanging="360"/>
+      </w:pPr>
+    </w:lvl>
+    <w:lvl w:ilvl="7" w:tplc="04090019" w:tentative="1">
+      <w:start w:val="1"/>
+      <w:numFmt w:val="lowerLetter"/>
+      <w:lvlText w:val="%8."/>
+      <w:lvlJc w:val="left"/>
+      <w:pPr>
+        <w:ind w:left="5760" w:hanging="360"/>
+      </w:pPr>
+    </w:lvl>
+    <w:lvl w:ilvl="8" w:tplc="0409001B" w:tentative="1">
+      <w:start w:val="1"/>
+      <w:numFmt w:val="lowerRoman"/>
+      <w:lvlText w:val="%9."/>
+      <w:lvlJc w:val="right"/>
+      <w:pPr>
+        <w:ind w:left="6480" w:hanging="180"/>
+      </w:pPr>
+    </w:lvl>
+  </w:abstractNum>
+  <w:num w:numId="1">
+    <w:abstractNumId w:val="0"/>
+  </w:num>
+</w:numbering>
 </file>
 
 <file path=word/styles.xml><?xml version="1.0" encoding="utf-8"?>

</xml_diff>

<commit_message>
Updated MySql setup section.
</commit_message>
<xml_diff>
--- a/DevDocs/Dev Setup Notes.docx
+++ b/DevDocs/Dev Setup Notes.docx
@@ -313,14 +313,61 @@
         <w:t>MySql</w:t>
       </w:r>
       <w:proofErr w:type="spellEnd"/>
-      <w:r>
-        <w:rPr>
-          <w:b/>
-        </w:rPr>
-        <w:t xml:space="preserve"> (steps for this forthcoming)</w:t>
-      </w:r>
-    </w:p>
-    <w:p/>
+    </w:p>
+    <w:p>
+      <w:pPr>
+        <w:rPr>
+          <w:sz w:val="20"/>
+          <w:szCs w:val="20"/>
+        </w:rPr>
+      </w:pPr>
+      <w:r>
+        <w:rPr>
+          <w:sz w:val="20"/>
+          <w:szCs w:val="20"/>
+        </w:rPr>
+        <w:t xml:space="preserve">Install </w:t>
+      </w:r>
+      <w:proofErr w:type="spellStart"/>
+      <w:r>
+        <w:rPr>
+          <w:sz w:val="20"/>
+          <w:szCs w:val="20"/>
+        </w:rPr>
+        <w:t>MySql</w:t>
+      </w:r>
+      <w:proofErr w:type="spellEnd"/>
+    </w:p>
+    <w:p>
+      <w:pPr>
+        <w:rPr>
+          <w:sz w:val="20"/>
+          <w:szCs w:val="20"/>
+        </w:rPr>
+      </w:pPr>
+      <w:r>
+        <w:rPr>
+          <w:sz w:val="20"/>
+          <w:szCs w:val="20"/>
+        </w:rPr>
+        <w:t>Create a catalog named “GPAGO”</w:t>
+      </w:r>
+    </w:p>
+    <w:p>
+      <w:pPr>
+        <w:rPr>
+          <w:sz w:val="20"/>
+          <w:szCs w:val="20"/>
+        </w:rPr>
+      </w:pPr>
+      <w:r>
+        <w:rPr>
+          <w:sz w:val="20"/>
+          <w:szCs w:val="20"/>
+        </w:rPr>
+        <w:t>Create a user named “GPAGO” and give this user full access to the “GPAGO” catalog.</w:t>
+      </w:r>
+    </w:p>
     <w:p/>
     <w:p>
       <w:pPr>

</xml_diff>

<commit_message>
Added steps that describe how to add the Model project dependencies to the Tomcat run configuration.
</commit_message>
<xml_diff>
--- a/DevDocs/Dev Setup Notes.docx
+++ b/DevDocs/Dev Setup Notes.docx
@@ -22,33 +22,23 @@
     <w:p/>
     <w:p>
       <w:hyperlink r:id="rId5" w:history="1">
-        <w:proofErr w:type="spellStart"/>
         <w:r>
           <w:rPr>
             <w:rStyle w:val="Hyperlink"/>
           </w:rPr>
-          <w:t>GitHub</w:t>
-        </w:r>
-        <w:proofErr w:type="spellEnd"/>
-        <w:r>
-          <w:rPr>
-            <w:rStyle w:val="Hyperlink"/>
-          </w:rPr>
-          <w:t xml:space="preserve"> Repository</w:t>
+          <w:t>GitHub Repository</w:t>
         </w:r>
       </w:hyperlink>
     </w:p>
     <w:p/>
     <w:p>
       <w:hyperlink r:id="rId6" w:history="1">
-        <w:proofErr w:type="spellStart"/>
         <w:r>
           <w:rPr>
             <w:rStyle w:val="Hyperlink"/>
           </w:rPr>
           <w:t>JetBrains</w:t>
         </w:r>
-        <w:proofErr w:type="spellEnd"/>
       </w:hyperlink>
     </w:p>
     <w:p/>
@@ -71,16 +61,8 @@
         <w:rPr>
           <w:b/>
         </w:rPr>
-        <w:t xml:space="preserve">Setup </w:t>
-      </w:r>
-      <w:proofErr w:type="spellStart"/>
-      <w:r>
-        <w:rPr>
-          <w:b/>
-        </w:rPr>
-        <w:t>GitHub</w:t>
-      </w:r>
-      <w:proofErr w:type="spellEnd"/>
+        <w:t>Setup GitHub</w:t>
+      </w:r>
     </w:p>
     <w:p/>
     <w:p>
@@ -168,19 +150,11 @@
         </w:rPr>
         <w:t xml:space="preserve"> (</w:t>
       </w:r>
-      <w:proofErr w:type="spellStart"/>
       <w:r>
         <w:rPr>
           <w:b/>
         </w:rPr>
-        <w:t>Kepler</w:t>
-      </w:r>
-      <w:proofErr w:type="spellEnd"/>
-      <w:r>
-        <w:rPr>
-          <w:b/>
-        </w:rPr>
-        <w:t>, v</w:t>
+        <w:t>Kepler, v</w:t>
       </w:r>
       <w:r>
         <w:rPr>
@@ -303,40 +277,23 @@
         <w:rPr>
           <w:b/>
         </w:rPr>
-        <w:t xml:space="preserve">Setup </w:t>
-      </w:r>
-      <w:proofErr w:type="spellStart"/>
-      <w:r>
-        <w:rPr>
-          <w:b/>
-        </w:rPr>
-        <w:t>MySql</w:t>
-      </w:r>
-      <w:proofErr w:type="spellEnd"/>
-    </w:p>
-    <w:p>
-      <w:pPr>
-        <w:rPr>
-          <w:sz w:val="20"/>
-          <w:szCs w:val="20"/>
-        </w:rPr>
-      </w:pPr>
-      <w:r>
-        <w:rPr>
-          <w:sz w:val="20"/>
-          <w:szCs w:val="20"/>
-        </w:rPr>
-        <w:t xml:space="preserve">Install </w:t>
-      </w:r>
-      <w:proofErr w:type="spellStart"/>
-      <w:r>
-        <w:rPr>
-          <w:sz w:val="20"/>
-          <w:szCs w:val="20"/>
-        </w:rPr>
-        <w:t>MySql</w:t>
-      </w:r>
-      <w:proofErr w:type="spellEnd"/>
+        <w:t>Setup MySql</w:t>
+      </w:r>
+    </w:p>
+    <w:p>
+      <w:pPr>
+        <w:rPr>
+          <w:sz w:val="20"/>
+          <w:szCs w:val="20"/>
+        </w:rPr>
+      </w:pPr>
+      <w:r>
+        <w:rPr>
+          <w:sz w:val="20"/>
+          <w:szCs w:val="20"/>
+        </w:rPr>
+        <w:t>Install MySql</w:t>
+      </w:r>
     </w:p>
     <w:p>
       <w:pPr>
@@ -473,7 +430,10 @@
         <w:t xml:space="preserve"> the </w:t>
       </w:r>
       <w:r>
-        <w:t>workspace to the new directory that was created in step 1.</w:t>
+        <w:t>workspace to the new direc</w:t>
+      </w:r>
+      <w:r>
+        <w:t>tory that was created in step 1</w:t>
       </w:r>
     </w:p>
     <w:p>
@@ -638,43 +598,19 @@
         </w:numPr>
       </w:pPr>
       <w:r>
-        <w:t xml:space="preserve">In Eclipse, show the </w:t>
-      </w:r>
-      <w:proofErr w:type="spellStart"/>
-      <w:r>
-        <w:t>git</w:t>
-      </w:r>
-      <w:proofErr w:type="spellEnd"/>
-      <w:r>
-        <w:t xml:space="preserve"> repositories view.</w:t>
-      </w:r>
-    </w:p>
-    <w:p>
-      <w:pPr>
-        <w:pStyle w:val="ListParagraph"/>
-        <w:numPr>
-          <w:ilvl w:val="1"/>
-          <w:numId w:val="1"/>
-        </w:numPr>
-      </w:pPr>
-      <w:r>
-        <w:t xml:space="preserve">Window -&gt; Show View -&gt; Other... -&gt; </w:t>
-      </w:r>
-      <w:proofErr w:type="spellStart"/>
-      <w:r>
-        <w:t>Git</w:t>
-      </w:r>
-      <w:proofErr w:type="spellEnd"/>
-      <w:r>
-        <w:t xml:space="preserve"> -&gt; </w:t>
-      </w:r>
-      <w:proofErr w:type="spellStart"/>
-      <w:r>
-        <w:t>Git</w:t>
-      </w:r>
-      <w:proofErr w:type="spellEnd"/>
-      <w:r>
-        <w:t xml:space="preserve"> Repositories</w:t>
+        <w:t>In Eclipse, show the git repositories view.</w:t>
+      </w:r>
+    </w:p>
+    <w:p>
+      <w:pPr>
+        <w:pStyle w:val="ListParagraph"/>
+        <w:numPr>
+          <w:ilvl w:val="1"/>
+          <w:numId w:val="1"/>
+        </w:numPr>
+      </w:pPr>
+      <w:r>
+        <w:t>Window -&gt; Show View -&gt; Other... -&gt; Git -&gt; Git Repositories</w:t>
       </w:r>
     </w:p>
     <w:p>
@@ -686,23 +622,7 @@
         </w:numPr>
       </w:pPr>
       <w:r>
-        <w:t xml:space="preserve">In the </w:t>
-      </w:r>
-      <w:proofErr w:type="spellStart"/>
-      <w:r>
-        <w:t>Git</w:t>
-      </w:r>
-      <w:proofErr w:type="spellEnd"/>
-      <w:r>
-        <w:t xml:space="preserve"> Repositories view, select ‘Clone a </w:t>
-      </w:r>
-      <w:proofErr w:type="spellStart"/>
-      <w:r>
-        <w:t>Git</w:t>
-      </w:r>
-      <w:proofErr w:type="spellEnd"/>
-      <w:r>
-        <w:t xml:space="preserve"> repository’.</w:t>
+        <w:t>In the Git Repositories view, select ‘Clone a Git repository’.</w:t>
       </w:r>
     </w:p>
     <w:p>
@@ -813,6 +733,112 @@
         <w:ind w:left="900" w:hanging="540"/>
       </w:pPr>
       <w:r>
+        <w:t xml:space="preserve">Add the Model project to the Tomcat Run Configuration.  To do this: </w:t>
+      </w:r>
+    </w:p>
+    <w:p>
+      <w:pPr>
+        <w:pStyle w:val="ListParagraph"/>
+        <w:numPr>
+          <w:ilvl w:val="1"/>
+          <w:numId w:val="1"/>
+        </w:numPr>
+      </w:pPr>
+      <w:r>
+        <w:t>In Eclipse: Run -&gt; Run Configurations...</w:t>
+      </w:r>
+    </w:p>
+    <w:p>
+      <w:pPr>
+        <w:pStyle w:val="ListParagraph"/>
+        <w:numPr>
+          <w:ilvl w:val="1"/>
+          <w:numId w:val="1"/>
+        </w:numPr>
+      </w:pPr>
+      <w:r>
+        <w:t>Select the Classpath tab</w:t>
+      </w:r>
+    </w:p>
+    <w:p>
+      <w:pPr>
+        <w:pStyle w:val="ListParagraph"/>
+        <w:numPr>
+          <w:ilvl w:val="1"/>
+          <w:numId w:val="1"/>
+        </w:numPr>
+      </w:pPr>
+      <w:r>
+        <w:t>Select “User Entries”</w:t>
+      </w:r>
+    </w:p>
+    <w:p>
+      <w:pPr>
+        <w:pStyle w:val="ListParagraph"/>
+        <w:numPr>
+          <w:ilvl w:val="1"/>
+          <w:numId w:val="1"/>
+        </w:numPr>
+      </w:pPr>
+      <w:r>
+        <w:t>Select “Add Projects...”</w:t>
+      </w:r>
+    </w:p>
+    <w:p>
+      <w:pPr>
+        <w:pStyle w:val="ListParagraph"/>
+        <w:numPr>
+          <w:ilvl w:val="1"/>
+          <w:numId w:val="1"/>
+        </w:numPr>
+      </w:pPr>
+      <w:r>
+        <w:t>Select the Model project</w:t>
+      </w:r>
+    </w:p>
+    <w:p>
+      <w:pPr>
+        <w:pStyle w:val="ListParagraph"/>
+        <w:numPr>
+          <w:ilvl w:val="1"/>
+          <w:numId w:val="1"/>
+        </w:numPr>
+      </w:pPr>
+      <w:r>
+        <w:t xml:space="preserve">Select </w:t>
+      </w:r>
+      <w:r>
+        <w:t>OK</w:t>
+      </w:r>
+    </w:p>
+    <w:p>
+      <w:pPr>
+        <w:pStyle w:val="ListParagraph"/>
+        <w:numPr>
+          <w:ilvl w:val="1"/>
+          <w:numId w:val="1"/>
+        </w:numPr>
+      </w:pPr>
+      <w:r>
+        <w:t xml:space="preserve">Select </w:t>
+      </w:r>
+      <w:r>
+        <w:t>Clo</w:t>
+      </w:r>
+      <w:r>
+        <w:t>se</w:t>
+      </w:r>
+    </w:p>
+    <w:p>
+      <w:pPr>
+        <w:pStyle w:val="ListParagraph"/>
+        <w:numPr>
+          <w:ilvl w:val="0"/>
+          <w:numId w:val="1"/>
+        </w:numPr>
+        <w:ind w:left="900" w:hanging="540"/>
+      </w:pPr>
+      <w:r>
         <w:t>At this point, all of the Greyhound-Rescue projects should have been imported and are ready for use/development.</w:t>
       </w:r>
     </w:p>
@@ -825,20 +851,15 @@
         </w:numPr>
       </w:pPr>
       <w:r>
-        <w:t xml:space="preserve">To test this, open the GPAGO project and navigate to the managePets.jsp file located at ‘GPAGO / </w:t>
-      </w:r>
-      <w:proofErr w:type="spellStart"/>
-      <w:r>
-        <w:t>WebContent</w:t>
-      </w:r>
-      <w:proofErr w:type="spellEnd"/>
-      <w:r>
-        <w:t xml:space="preserve"> /admin’.  Right-click on managePets.jsp and select ‘Run-As -&gt; Run On Server’.  Select the Tomcat v7.0 Server and hit ‘Finish’.  A login screen should be displayed.</w:t>
-      </w:r>
-    </w:p>
+        <w:lastRenderedPageBreak/>
+        <w:t>To test this, open the GPAGO project and navigate to the managePets.jsp file located at ‘GPAGO / WebContent /admin’.  Right-click on managePets.jsp and select ‘Run-As -&gt; Run On Server’.  Select the Tomcat v7.0 Server and hit ‘Finish’.  A login screen should be displayed.</w:t>
+      </w:r>
+    </w:p>
+    <w:p/>
     <w:bookmarkEnd w:id="0"/>
     <w:bookmarkEnd w:id="1"/>
     <w:bookmarkEnd w:id="2"/>
+    <w:p/>
     <w:p/>
     <w:sectPr>
       <w:pgSz w:w="12240" w:h="15840"/>

</xml_diff>

<commit_message>
Added steps that describe how to setup a Local Server configuration in the project.
</commit_message>
<xml_diff>
--- a/DevDocs/Dev Setup Notes.docx
+++ b/DevDocs/Dev Setup Notes.docx
@@ -22,23 +22,33 @@
     <w:p/>
     <w:p>
       <w:hyperlink r:id="rId5" w:history="1">
+        <w:proofErr w:type="spellStart"/>
         <w:r>
           <w:rPr>
             <w:rStyle w:val="Hyperlink"/>
           </w:rPr>
-          <w:t>GitHub Repository</w:t>
+          <w:t>GitHub</w:t>
+        </w:r>
+        <w:proofErr w:type="spellEnd"/>
+        <w:r>
+          <w:rPr>
+            <w:rStyle w:val="Hyperlink"/>
+          </w:rPr>
+          <w:t xml:space="preserve"> Repository</w:t>
         </w:r>
       </w:hyperlink>
     </w:p>
     <w:p/>
     <w:p>
       <w:hyperlink r:id="rId6" w:history="1">
+        <w:proofErr w:type="spellStart"/>
         <w:r>
           <w:rPr>
             <w:rStyle w:val="Hyperlink"/>
           </w:rPr>
           <w:t>JetBrains</w:t>
         </w:r>
+        <w:proofErr w:type="spellEnd"/>
       </w:hyperlink>
     </w:p>
     <w:p/>
@@ -61,8 +71,16 @@
         <w:rPr>
           <w:b/>
         </w:rPr>
-        <w:t>Setup GitHub</w:t>
-      </w:r>
+        <w:t xml:space="preserve">Setup </w:t>
+      </w:r>
+      <w:proofErr w:type="spellStart"/>
+      <w:r>
+        <w:rPr>
+          <w:b/>
+        </w:rPr>
+        <w:t>GitHub</w:t>
+      </w:r>
+      <w:proofErr w:type="spellEnd"/>
     </w:p>
     <w:p/>
     <w:p>
@@ -150,11 +168,19 @@
         </w:rPr>
         <w:t xml:space="preserve"> (</w:t>
       </w:r>
+      <w:proofErr w:type="spellStart"/>
       <w:r>
         <w:rPr>
           <w:b/>
         </w:rPr>
-        <w:t>Kepler, v</w:t>
+        <w:t>Kepler</w:t>
+      </w:r>
+      <w:proofErr w:type="spellEnd"/>
+      <w:r>
+        <w:rPr>
+          <w:b/>
+        </w:rPr>
+        <w:t>, v</w:t>
       </w:r>
       <w:r>
         <w:rPr>
@@ -277,8 +303,16 @@
         <w:rPr>
           <w:b/>
         </w:rPr>
-        <w:t>Setup MySql</w:t>
-      </w:r>
+        <w:t xml:space="preserve">Setup </w:t>
+      </w:r>
+      <w:proofErr w:type="spellStart"/>
+      <w:r>
+        <w:rPr>
+          <w:b/>
+        </w:rPr>
+        <w:t>MySql</w:t>
+      </w:r>
+      <w:proofErr w:type="spellEnd"/>
     </w:p>
     <w:p>
       <w:pPr>
@@ -292,8 +326,17 @@
           <w:sz w:val="20"/>
           <w:szCs w:val="20"/>
         </w:rPr>
-        <w:t>Install MySql</w:t>
-      </w:r>
+        <w:t xml:space="preserve">Install </w:t>
+      </w:r>
+      <w:proofErr w:type="spellStart"/>
+      <w:r>
+        <w:rPr>
+          <w:sz w:val="20"/>
+          <w:szCs w:val="20"/>
+        </w:rPr>
+        <w:t>MySql</w:t>
+      </w:r>
+      <w:proofErr w:type="spellEnd"/>
     </w:p>
     <w:p>
       <w:pPr>
@@ -598,19 +641,43 @@
         </w:numPr>
       </w:pPr>
       <w:r>
-        <w:t>In Eclipse, show the git repositories view.</w:t>
-      </w:r>
-    </w:p>
-    <w:p>
-      <w:pPr>
-        <w:pStyle w:val="ListParagraph"/>
-        <w:numPr>
-          <w:ilvl w:val="1"/>
-          <w:numId w:val="1"/>
-        </w:numPr>
-      </w:pPr>
-      <w:r>
-        <w:t>Window -&gt; Show View -&gt; Other... -&gt; Git -&gt; Git Repositories</w:t>
+        <w:t xml:space="preserve">In Eclipse, show the </w:t>
+      </w:r>
+      <w:proofErr w:type="spellStart"/>
+      <w:r>
+        <w:t>git</w:t>
+      </w:r>
+      <w:proofErr w:type="spellEnd"/>
+      <w:r>
+        <w:t xml:space="preserve"> repositories view.</w:t>
+      </w:r>
+    </w:p>
+    <w:p>
+      <w:pPr>
+        <w:pStyle w:val="ListParagraph"/>
+        <w:numPr>
+          <w:ilvl w:val="1"/>
+          <w:numId w:val="1"/>
+        </w:numPr>
+      </w:pPr>
+      <w:r>
+        <w:t xml:space="preserve">Window -&gt; Show View -&gt; Other... -&gt; </w:t>
+      </w:r>
+      <w:proofErr w:type="spellStart"/>
+      <w:r>
+        <w:t>Git</w:t>
+      </w:r>
+      <w:proofErr w:type="spellEnd"/>
+      <w:r>
+        <w:t xml:space="preserve"> -&gt; </w:t>
+      </w:r>
+      <w:proofErr w:type="spellStart"/>
+      <w:r>
+        <w:t>Git</w:t>
+      </w:r>
+      <w:proofErr w:type="spellEnd"/>
+      <w:r>
+        <w:t xml:space="preserve"> Repositories</w:t>
       </w:r>
     </w:p>
     <w:p>
@@ -622,7 +689,23 @@
         </w:numPr>
       </w:pPr>
       <w:r>
-        <w:t>In the Git Repositories view, select ‘Clone a Git repository’.</w:t>
+        <w:t xml:space="preserve">In the </w:t>
+      </w:r>
+      <w:proofErr w:type="spellStart"/>
+      <w:r>
+        <w:t>Git</w:t>
+      </w:r>
+      <w:proofErr w:type="spellEnd"/>
+      <w:r>
+        <w:t xml:space="preserve"> Repositories view, select ‘Clone a </w:t>
+      </w:r>
+      <w:proofErr w:type="spellStart"/>
+      <w:r>
+        <w:t>Git</w:t>
+      </w:r>
+      <w:proofErr w:type="spellEnd"/>
+      <w:r>
+        <w:t xml:space="preserve"> repository’.</w:t>
       </w:r>
     </w:p>
     <w:p>
@@ -733,6 +816,103 @@
         <w:ind w:left="900" w:hanging="540"/>
       </w:pPr>
       <w:r>
+        <w:t>Create a new server.  To do this:</w:t>
+      </w:r>
+    </w:p>
+    <w:p>
+      <w:pPr>
+        <w:pStyle w:val="ListParagraph"/>
+        <w:numPr>
+          <w:ilvl w:val="1"/>
+          <w:numId w:val="1"/>
+        </w:numPr>
+      </w:pPr>
+      <w:r>
+        <w:t>Display the Servers View (Window -&gt; Show View -&gt; Other -&gt; Server -&gt; Servers)</w:t>
+      </w:r>
+    </w:p>
+    <w:p>
+      <w:pPr>
+        <w:pStyle w:val="ListParagraph"/>
+        <w:numPr>
+          <w:ilvl w:val="1"/>
+          <w:numId w:val="1"/>
+        </w:numPr>
+      </w:pPr>
+      <w:r>
+        <w:t>It should say “No servers are available.  Click this link to create a new server...”</w:t>
+      </w:r>
+    </w:p>
+    <w:p>
+      <w:pPr>
+        <w:pStyle w:val="ListParagraph"/>
+        <w:numPr>
+          <w:ilvl w:val="1"/>
+          <w:numId w:val="1"/>
+        </w:numPr>
+      </w:pPr>
+      <w:r>
+        <w:t>Click the link</w:t>
+      </w:r>
+    </w:p>
+    <w:p>
+      <w:pPr>
+        <w:pStyle w:val="ListParagraph"/>
+        <w:numPr>
+          <w:ilvl w:val="1"/>
+          <w:numId w:val="1"/>
+        </w:numPr>
+      </w:pPr>
+      <w:r>
+        <w:t>Verify that “Tomcat v7.0 Server” is selected</w:t>
+      </w:r>
+    </w:p>
+    <w:p>
+      <w:pPr>
+        <w:pStyle w:val="ListParagraph"/>
+        <w:numPr>
+          <w:ilvl w:val="1"/>
+          <w:numId w:val="1"/>
+        </w:numPr>
+      </w:pPr>
+      <w:r>
+        <w:t>Hit Next</w:t>
+      </w:r>
+    </w:p>
+    <w:p>
+      <w:pPr>
+        <w:pStyle w:val="ListParagraph"/>
+        <w:numPr>
+          <w:ilvl w:val="1"/>
+          <w:numId w:val="1"/>
+        </w:numPr>
+      </w:pPr>
+      <w:r>
+        <w:t>Select the GPAGO project in the left pane and shuttle it to the right pane.</w:t>
+      </w:r>
+    </w:p>
+    <w:p>
+      <w:pPr>
+        <w:pStyle w:val="ListParagraph"/>
+        <w:numPr>
+          <w:ilvl w:val="1"/>
+          <w:numId w:val="1"/>
+        </w:numPr>
+      </w:pPr>
+      <w:r>
+        <w:t>Hit Finish.</w:t>
+      </w:r>
+    </w:p>
+    <w:p>
+      <w:pPr>
+        <w:pStyle w:val="ListParagraph"/>
+        <w:numPr>
+          <w:ilvl w:val="0"/>
+          <w:numId w:val="1"/>
+        </w:numPr>
+        <w:ind w:left="900" w:hanging="540"/>
+      </w:pPr>
+      <w:r>
         <w:t xml:space="preserve">Add the Model project to the Tomcat Run Configuration.  To do this: </w:t>
       </w:r>
     </w:p>
@@ -745,19 +925,34 @@
         </w:numPr>
       </w:pPr>
       <w:r>
-        <w:t>In Eclipse: Run -&gt; Run Configurations...</w:t>
-      </w:r>
-    </w:p>
-    <w:p>
-      <w:pPr>
-        <w:pStyle w:val="ListParagraph"/>
-        <w:numPr>
-          <w:ilvl w:val="1"/>
-          <w:numId w:val="1"/>
-        </w:numPr>
-      </w:pPr>
-      <w:r>
-        <w:t>Select the Classpath tab</w:t>
+        <w:t>Display Run Configurations (</w:t>
+      </w:r>
+      <w:r>
+        <w:t>Run -&gt; Run Configurations...</w:t>
+      </w:r>
+      <w:r>
+        <w:t>)</w:t>
+      </w:r>
+    </w:p>
+    <w:p>
+      <w:pPr>
+        <w:pStyle w:val="ListParagraph"/>
+        <w:numPr>
+          <w:ilvl w:val="1"/>
+          <w:numId w:val="1"/>
+        </w:numPr>
+      </w:pPr>
+      <w:r>
+        <w:lastRenderedPageBreak/>
+        <w:t xml:space="preserve">Select the </w:t>
+      </w:r>
+      <w:proofErr w:type="spellStart"/>
+      <w:r>
+        <w:t>Classpath</w:t>
+      </w:r>
+      <w:proofErr w:type="spellEnd"/>
+      <w:r>
+        <w:t xml:space="preserve"> tab</w:t>
       </w:r>
     </w:p>
     <w:p>
@@ -851,8 +1046,15 @@
         </w:numPr>
       </w:pPr>
       <w:r>
-        <w:lastRenderedPageBreak/>
-        <w:t>To test this, open the GPAGO project and navigate to the managePets.jsp file located at ‘GPAGO / WebContent /admin’.  Right-click on managePets.jsp and select ‘Run-As -&gt; Run On Server’.  Select the Tomcat v7.0 Server and hit ‘Finish’.  A login screen should be displayed.</w:t>
+        <w:t xml:space="preserve">To test this, open the GPAGO project and navigate to the managePets.jsp file located at ‘GPAGO / </w:t>
+      </w:r>
+      <w:proofErr w:type="spellStart"/>
+      <w:r>
+        <w:t>WebContent</w:t>
+      </w:r>
+      <w:proofErr w:type="spellEnd"/>
+      <w:r>
+        <w:t xml:space="preserve"> /admin’.  Right-click on managePets.jsp and select ‘Run-As -&gt; Run On Server’.  Select the Tomcat v7.0 Server and hit ‘Finish’.  A login screen should be displayed.</w:t>
       </w:r>
     </w:p>
     <w:p/>

</xml_diff>

<commit_message>
Further updated process for configuring server.
</commit_message>
<xml_diff>
--- a/DevDocs/Dev Setup Notes.docx
+++ b/DevDocs/Dev Setup Notes.docx
@@ -907,31 +907,20 @@
       <w:pPr>
         <w:pStyle w:val="ListParagraph"/>
         <w:numPr>
-          <w:ilvl w:val="0"/>
-          <w:numId w:val="1"/>
-        </w:numPr>
-        <w:ind w:left="900" w:hanging="540"/>
-      </w:pPr>
-      <w:r>
-        <w:t xml:space="preserve">Add the Model project to the Tomcat Run Configuration.  To do this: </w:t>
-      </w:r>
-    </w:p>
-    <w:p>
-      <w:pPr>
-        <w:pStyle w:val="ListParagraph"/>
-        <w:numPr>
-          <w:ilvl w:val="1"/>
-          <w:numId w:val="1"/>
-        </w:numPr>
-      </w:pPr>
-      <w:r>
-        <w:t>Display Run Configurations (</w:t>
-      </w:r>
-      <w:r>
-        <w:t>Run -&gt; Run Configurations...</w:t>
-      </w:r>
-      <w:r>
-        <w:t>)</w:t>
+          <w:ilvl w:val="1"/>
+          <w:numId w:val="1"/>
+        </w:numPr>
+      </w:pPr>
+      <w:r>
+        <w:t xml:space="preserve">A server should now be displayed in the Server view.  The name for the server will be something like “Tomcat v7.0 Server at </w:t>
+      </w:r>
+      <w:proofErr w:type="spellStart"/>
+      <w:r>
+        <w:t>localhost</w:t>
+      </w:r>
+      <w:proofErr w:type="spellEnd"/>
+      <w:r>
+        <w:t>”</w:t>
       </w:r>
     </w:p>
     <w:p>
@@ -944,7 +933,31 @@
       </w:pPr>
       <w:r>
         <w:lastRenderedPageBreak/>
-        <w:t xml:space="preserve">Select the </w:t>
+        <w:t>Double-click on the server to display the “Overview” view.</w:t>
+      </w:r>
+    </w:p>
+    <w:p>
+      <w:pPr>
+        <w:pStyle w:val="ListParagraph"/>
+        <w:numPr>
+          <w:ilvl w:val="1"/>
+          <w:numId w:val="1"/>
+        </w:numPr>
+      </w:pPr>
+      <w:r>
+        <w:t>Click the “Open launch configuration” link.</w:t>
+      </w:r>
+    </w:p>
+    <w:p>
+      <w:pPr>
+        <w:pStyle w:val="ListParagraph"/>
+        <w:numPr>
+          <w:ilvl w:val="1"/>
+          <w:numId w:val="1"/>
+        </w:numPr>
+      </w:pPr>
+      <w:r>
+        <w:t>Select the “</w:t>
       </w:r>
       <w:proofErr w:type="spellStart"/>
       <w:r>
@@ -952,7 +965,7 @@
       </w:r>
       <w:proofErr w:type="spellEnd"/>
       <w:r>
-        <w:t xml:space="preserve"> tab</w:t>
+        <w:t>” tab</w:t>
       </w:r>
     </w:p>
     <w:p>
@@ -988,40 +1001,31 @@
         </w:numPr>
       </w:pPr>
       <w:r>
-        <w:t>Select the Model project</w:t>
-      </w:r>
-    </w:p>
-    <w:p>
-      <w:pPr>
-        <w:pStyle w:val="ListParagraph"/>
-        <w:numPr>
-          <w:ilvl w:val="1"/>
-          <w:numId w:val="1"/>
-        </w:numPr>
-      </w:pPr>
-      <w:r>
-        <w:t xml:space="preserve">Select </w:t>
-      </w:r>
-      <w:r>
-        <w:t>OK</w:t>
-      </w:r>
-    </w:p>
-    <w:p>
-      <w:pPr>
-        <w:pStyle w:val="ListParagraph"/>
-        <w:numPr>
-          <w:ilvl w:val="1"/>
-          <w:numId w:val="1"/>
-        </w:numPr>
-      </w:pPr>
-      <w:r>
-        <w:t xml:space="preserve">Select </w:t>
-      </w:r>
-      <w:r>
-        <w:t>Clo</w:t>
-      </w:r>
-      <w:r>
-        <w:t>se</w:t>
+        <w:t>Check the “Model” project</w:t>
+      </w:r>
+    </w:p>
+    <w:p>
+      <w:pPr>
+        <w:pStyle w:val="ListParagraph"/>
+        <w:numPr>
+          <w:ilvl w:val="1"/>
+          <w:numId w:val="1"/>
+        </w:numPr>
+      </w:pPr>
+      <w:r>
+        <w:t>Select OK</w:t>
+      </w:r>
+    </w:p>
+    <w:p>
+      <w:pPr>
+        <w:pStyle w:val="ListParagraph"/>
+        <w:numPr>
+          <w:ilvl w:val="1"/>
+          <w:numId w:val="1"/>
+        </w:numPr>
+      </w:pPr>
+      <w:r>
+        <w:t>Select OK</w:t>
       </w:r>
     </w:p>
     <w:p>

</xml_diff>

<commit_message>
Updated dev setup process to be in keeping with new project structure.
</commit_message>
<xml_diff>
--- a/DevDocs/Dev Setup Notes.docx
+++ b/DevDocs/Dev Setup Notes.docx
@@ -816,7 +816,7 @@
         <w:ind w:left="900" w:hanging="540"/>
       </w:pPr>
       <w:r>
-        <w:t>Create a new server.  To do this:</w:t>
+        <w:t>Launch the web application</w:t>
       </w:r>
     </w:p>
     <w:p>
@@ -828,240 +828,17 @@
         </w:numPr>
       </w:pPr>
       <w:r>
-        <w:t>Display the Servers View (Window -&gt; Show View -&gt; Other -&gt; Server -&gt; Servers)</w:t>
-      </w:r>
-    </w:p>
-    <w:p>
-      <w:pPr>
-        <w:pStyle w:val="ListParagraph"/>
-        <w:numPr>
-          <w:ilvl w:val="1"/>
-          <w:numId w:val="1"/>
-        </w:numPr>
-      </w:pPr>
-      <w:r>
-        <w:t>It should say “No servers are available.  Click this link to create a new server...”</w:t>
-      </w:r>
-    </w:p>
-    <w:p>
-      <w:pPr>
-        <w:pStyle w:val="ListParagraph"/>
-        <w:numPr>
-          <w:ilvl w:val="1"/>
-          <w:numId w:val="1"/>
-        </w:numPr>
-      </w:pPr>
-      <w:r>
-        <w:t>Click the link</w:t>
-      </w:r>
-    </w:p>
-    <w:p>
-      <w:pPr>
-        <w:pStyle w:val="ListParagraph"/>
-        <w:numPr>
-          <w:ilvl w:val="1"/>
-          <w:numId w:val="1"/>
-        </w:numPr>
-      </w:pPr>
-      <w:r>
-        <w:t>Verify that “Tomcat v7.0 Server” is selected</w:t>
-      </w:r>
-    </w:p>
-    <w:p>
-      <w:pPr>
-        <w:pStyle w:val="ListParagraph"/>
-        <w:numPr>
-          <w:ilvl w:val="1"/>
-          <w:numId w:val="1"/>
-        </w:numPr>
-      </w:pPr>
-      <w:r>
-        <w:t>Hit Next</w:t>
-      </w:r>
-    </w:p>
-    <w:p>
-      <w:pPr>
-        <w:pStyle w:val="ListParagraph"/>
-        <w:numPr>
-          <w:ilvl w:val="1"/>
-          <w:numId w:val="1"/>
-        </w:numPr>
-      </w:pPr>
-      <w:r>
-        <w:t>Select the GPAGO project in the left pane and shuttle it to the right pane.</w:t>
-      </w:r>
-    </w:p>
-    <w:p>
-      <w:pPr>
-        <w:pStyle w:val="ListParagraph"/>
-        <w:numPr>
-          <w:ilvl w:val="1"/>
-          <w:numId w:val="1"/>
-        </w:numPr>
-      </w:pPr>
-      <w:r>
-        <w:t>Hit Finish.</w:t>
-      </w:r>
-    </w:p>
-    <w:p>
-      <w:pPr>
-        <w:pStyle w:val="ListParagraph"/>
-        <w:numPr>
-          <w:ilvl w:val="1"/>
-          <w:numId w:val="1"/>
-        </w:numPr>
-      </w:pPr>
-      <w:r>
-        <w:t xml:space="preserve">A server should now be displayed in the Server view.  The name for the server will be something like “Tomcat v7.0 Server at </w:t>
+        <w:t xml:space="preserve">Open the GPAGO project and navigate to the managePets.jsp file located at ‘GPAGO / </w:t>
       </w:r>
       <w:proofErr w:type="spellStart"/>
       <w:r>
-        <w:t>localhost</w:t>
+        <w:t>WebContent</w:t>
       </w:r>
       <w:proofErr w:type="spellEnd"/>
       <w:r>
-        <w:t>”</w:t>
-      </w:r>
-    </w:p>
-    <w:p>
-      <w:pPr>
-        <w:pStyle w:val="ListParagraph"/>
-        <w:numPr>
-          <w:ilvl w:val="1"/>
-          <w:numId w:val="1"/>
-        </w:numPr>
-      </w:pPr>
-      <w:r>
-        <w:lastRenderedPageBreak/>
-        <w:t>Double-click on the server to display the “Overview” view.</w:t>
-      </w:r>
-    </w:p>
-    <w:p>
-      <w:pPr>
-        <w:pStyle w:val="ListParagraph"/>
-        <w:numPr>
-          <w:ilvl w:val="1"/>
-          <w:numId w:val="1"/>
-        </w:numPr>
-      </w:pPr>
-      <w:r>
-        <w:t>Click the “Open launch configuration” link.</w:t>
-      </w:r>
-    </w:p>
-    <w:p>
-      <w:pPr>
-        <w:pStyle w:val="ListParagraph"/>
-        <w:numPr>
-          <w:ilvl w:val="1"/>
-          <w:numId w:val="1"/>
-        </w:numPr>
-      </w:pPr>
-      <w:r>
-        <w:t>Select the “</w:t>
-      </w:r>
-      <w:proofErr w:type="spellStart"/>
-      <w:r>
-        <w:t>Classpath</w:t>
-      </w:r>
-      <w:proofErr w:type="spellEnd"/>
-      <w:r>
-        <w:t>” tab</w:t>
-      </w:r>
-    </w:p>
-    <w:p>
-      <w:pPr>
-        <w:pStyle w:val="ListParagraph"/>
-        <w:numPr>
-          <w:ilvl w:val="1"/>
-          <w:numId w:val="1"/>
-        </w:numPr>
-      </w:pPr>
-      <w:r>
-        <w:t>Select “User Entries”</w:t>
-      </w:r>
-    </w:p>
-    <w:p>
-      <w:pPr>
-        <w:pStyle w:val="ListParagraph"/>
-        <w:numPr>
-          <w:ilvl w:val="1"/>
-          <w:numId w:val="1"/>
-        </w:numPr>
-      </w:pPr>
-      <w:r>
-        <w:t>Select “Add Projects...”</w:t>
-      </w:r>
-    </w:p>
-    <w:p>
-      <w:pPr>
-        <w:pStyle w:val="ListParagraph"/>
-        <w:numPr>
-          <w:ilvl w:val="1"/>
-          <w:numId w:val="1"/>
-        </w:numPr>
-      </w:pPr>
-      <w:r>
-        <w:t>Check the “Model” project</w:t>
-      </w:r>
-    </w:p>
-    <w:p>
-      <w:pPr>
-        <w:pStyle w:val="ListParagraph"/>
-        <w:numPr>
-          <w:ilvl w:val="1"/>
-          <w:numId w:val="1"/>
-        </w:numPr>
-      </w:pPr>
-      <w:r>
-        <w:t>Select OK</w:t>
-      </w:r>
-    </w:p>
-    <w:p>
-      <w:pPr>
-        <w:pStyle w:val="ListParagraph"/>
-        <w:numPr>
-          <w:ilvl w:val="1"/>
-          <w:numId w:val="1"/>
-        </w:numPr>
-      </w:pPr>
-      <w:r>
-        <w:t>Select OK</w:t>
-      </w:r>
-    </w:p>
-    <w:p>
-      <w:pPr>
-        <w:pStyle w:val="ListParagraph"/>
-        <w:numPr>
-          <w:ilvl w:val="0"/>
-          <w:numId w:val="1"/>
-        </w:numPr>
-        <w:ind w:left="900" w:hanging="540"/>
-      </w:pPr>
-      <w:r>
-        <w:t>At this point, all of the Greyhound-Rescue projects should have been imported and are ready for use/development.</w:t>
-      </w:r>
-    </w:p>
-    <w:p>
-      <w:pPr>
-        <w:pStyle w:val="ListParagraph"/>
-        <w:numPr>
-          <w:ilvl w:val="1"/>
-          <w:numId w:val="1"/>
-        </w:numPr>
-      </w:pPr>
-      <w:r>
-        <w:t xml:space="preserve">To test this, open the GPAGO project and navigate to the managePets.jsp file located at ‘GPAGO / </w:t>
-      </w:r>
-      <w:proofErr w:type="spellStart"/>
-      <w:r>
-        <w:t>WebContent</w:t>
-      </w:r>
-      <w:proofErr w:type="spellEnd"/>
-      <w:r>
         <w:t xml:space="preserve"> /admin’.  Right-click on managePets.jsp and select ‘Run-As -&gt; Run On Server’.  Select the Tomcat v7.0 Server and hit ‘Finish’.  A login screen should be displayed.</w:t>
       </w:r>
     </w:p>
-    <w:p/>
     <w:bookmarkEnd w:id="0"/>
     <w:bookmarkEnd w:id="1"/>
     <w:bookmarkEnd w:id="2"/>

</xml_diff>

<commit_message>
Minor refactoring of Controller servlet and jsps.
</commit_message>
<xml_diff>
--- a/DevDocs/Dev Setup Notes.docx
+++ b/DevDocs/Dev Setup Notes.docx
@@ -828,7 +828,16 @@
         </w:numPr>
       </w:pPr>
       <w:r>
-        <w:t xml:space="preserve">Open the GPAGO project and navigate to the managePets.jsp file located at ‘GPAGO / </w:t>
+        <w:t xml:space="preserve">Open the GPAGO project and navigate to the </w:t>
+      </w:r>
+      <w:r>
+        <w:t xml:space="preserve">Administrator.html </w:t>
+      </w:r>
+      <w:r>
+        <w:t xml:space="preserve">file located </w:t>
+      </w:r>
+      <w:r>
+        <w:t>in the ‘</w:t>
       </w:r>
       <w:proofErr w:type="spellStart"/>
       <w:r>
@@ -836,7 +845,28 @@
       </w:r>
       <w:proofErr w:type="spellEnd"/>
       <w:r>
-        <w:t xml:space="preserve"> /admin’.  Right-click on managePets.jsp and select ‘Run-As -&gt; Run On Server’.  Select the Tomcat v7.0 Server and hit ‘Finish’.  A login screen should be displayed.</w:t>
+        <w:t>’ folder</w:t>
+      </w:r>
+      <w:r>
+        <w:t xml:space="preserve">.  Right-click on </w:t>
+      </w:r>
+      <w:r>
+        <w:t xml:space="preserve">the file and </w:t>
+      </w:r>
+      <w:r>
+        <w:t>select ‘Run-As -&gt; Run On Server’.  Select the Tomcat v7.0 Server and hit ‘Finish’.  A login screen should be displayed.</w:t>
+      </w:r>
+    </w:p>
+    <w:p>
+      <w:pPr>
+        <w:pStyle w:val="ListParagraph"/>
+        <w:numPr>
+          <w:ilvl w:val="1"/>
+          <w:numId w:val="1"/>
+        </w:numPr>
+      </w:pPr>
+      <w:r>
+        <w:t>Login using “user1” and “password” as the username/password.</w:t>
       </w:r>
     </w:p>
     <w:bookmarkEnd w:id="0"/>

</xml_diff>